<commit_message>
Avances al 24 de feb
Avances en prototipos, personas, escenarios y tabla de requerimientos
terminada. Tabla de clasificación de reclamos empezada
</commit_message>
<xml_diff>
--- a/Analisis de cualitativo.docx
+++ b/Analisis de cualitativo.docx
@@ -724,11 +724,11 @@
       <w:r>
         <w:t xml:space="preserve">IPRESS mas cuidan al </w:t>
       </w:r>
-      <w:proofErr w:type="spellStart"/>
-      <w:r>
-        <w:t>medico</w:t>
-      </w:r>
-      <w:proofErr w:type="spellEnd"/>
+      <w:r>
+        <w:t>médico</w:t>
+      </w:r>
+      <w:bookmarkStart w:id="0" w:name="_GoBack"/>
+      <w:bookmarkEnd w:id="0"/>
       <w:r>
         <w:t xml:space="preserve"> que al pacien</w:t>
       </w:r>
@@ -748,14 +748,12 @@
           <w:u w:val="single"/>
         </w:rPr>
       </w:pPr>
-      <w:proofErr w:type="spellStart"/>
       <w:r>
         <w:rPr>
           <w:u w:val="single"/>
         </w:rPr>
-        <w:t>Analisis</w:t>
-      </w:r>
-      <w:proofErr w:type="spellEnd"/>
+        <w:t>Análisis</w:t>
+      </w:r>
       <w:r>
         <w:rPr>
           <w:u w:val="single"/>
@@ -786,11 +784,9 @@
       <w:r>
         <w:t xml:space="preserve">Colocar un reclamo y ver en </w:t>
       </w:r>
-      <w:proofErr w:type="spellStart"/>
-      <w:r>
-        <w:t>que</w:t>
-      </w:r>
-      <w:proofErr w:type="spellEnd"/>
+      <w:r>
+        <w:t>qué</w:t>
+      </w:r>
       <w:r>
         <w:t xml:space="preserve"> estado va su reclamo. </w:t>
       </w:r>
@@ -875,11 +871,34 @@
           <w:numId w:val="5"/>
         </w:numPr>
       </w:pPr>
+      <w:r>
+        <w:t>Identificación</w:t>
+      </w:r>
+    </w:p>
+    <w:p>
+      <w:pPr>
+        <w:pStyle w:val="Prrafodelista"/>
+        <w:numPr>
+          <w:ilvl w:val="1"/>
+          <w:numId w:val="5"/>
+        </w:numPr>
+      </w:pPr>
+      <w:r>
+        <w:t xml:space="preserve">Temas parecidos a su reclamo y </w:t>
+      </w:r>
       <w:proofErr w:type="spellStart"/>
       <w:r>
-        <w:t>Identificacion</w:t>
+        <w:t>hot</w:t>
       </w:r>
       <w:proofErr w:type="spellEnd"/>
+      <w:r>
+        <w:t xml:space="preserve"> </w:t>
+      </w:r>
+      <w:proofErr w:type="spellStart"/>
+      <w:r>
+        <w:t>topics</w:t>
+      </w:r>
+      <w:proofErr w:type="spellEnd"/>
     </w:p>
     <w:p>
       <w:pPr>
@@ -890,21 +909,11 @@
         </w:numPr>
       </w:pPr>
       <w:r>
-        <w:t xml:space="preserve">Temas parecidos a su reclamo y </w:t>
-      </w:r>
-      <w:proofErr w:type="spellStart"/>
-      <w:r>
-        <w:t>hot</w:t>
-      </w:r>
-      <w:proofErr w:type="spellEnd"/>
-      <w:r>
-        <w:t xml:space="preserve"> </w:t>
-      </w:r>
-      <w:proofErr w:type="spellStart"/>
-      <w:r>
-        <w:t>topics</w:t>
-      </w:r>
-      <w:proofErr w:type="spellEnd"/>
+        <w:t>Estadísticas</w:t>
+      </w:r>
+      <w:r>
+        <w:t xml:space="preserve"> para tomar decisión sobre si atenderse en esa IPRESS o no</w:t>
+      </w:r>
     </w:p>
     <w:p>
       <w:pPr>
@@ -914,13 +923,8 @@
           <w:numId w:val="5"/>
         </w:numPr>
       </w:pPr>
-      <w:proofErr w:type="spellStart"/>
-      <w:r>
-        <w:t>Estadisticas</w:t>
-      </w:r>
-      <w:proofErr w:type="spellEnd"/>
-      <w:r>
-        <w:t xml:space="preserve"> para tomar decisión sobre si atenderse en esa IPRESS o no</w:t>
+      <w:r>
+        <w:t>Juntar reclamos para mostrar cuantos tienen el problema y posibles soluciones</w:t>
       </w:r>
     </w:p>
     <w:p>
@@ -932,7 +936,7 @@
         </w:numPr>
       </w:pPr>
       <w:r>
-        <w:t>Juntar reclamos para mostrar cuantos tienen el problema y posibles soluciones</w:t>
+        <w:t>Asegurarse que el reclamo lo reciba alguien</w:t>
       </w:r>
     </w:p>
     <w:p>
@@ -944,7 +948,7 @@
         </w:numPr>
       </w:pPr>
       <w:r>
-        <w:t>Asegurarse que el reclamo lo reciba alguien</w:t>
+        <w:t>Subir fotos y videos como pruebas</w:t>
       </w:r>
     </w:p>
     <w:p>
@@ -956,25 +960,11 @@
         </w:numPr>
       </w:pPr>
       <w:r>
-        <w:t>Subir fotos y videos como pruebas</w:t>
-      </w:r>
-    </w:p>
-    <w:p>
-      <w:pPr>
-        <w:pStyle w:val="Prrafodelista"/>
-        <w:numPr>
-          <w:ilvl w:val="1"/>
-          <w:numId w:val="5"/>
-        </w:numPr>
-      </w:pPr>
-      <w:r>
         <w:t xml:space="preserve">Ejemplos de casos que fueron a favor del ciudadano. Si se </w:t>
       </w:r>
-      <w:proofErr w:type="spellStart"/>
-      <w:r>
-        <w:t>soluciono</w:t>
-      </w:r>
-      <w:proofErr w:type="spellEnd"/>
+      <w:r>
+        <w:t>solucionó</w:t>
+      </w:r>
       <w:r>
         <w:t xml:space="preserve"> o no.</w:t>
       </w:r>
@@ -1035,11 +1025,9 @@
           <w:numId w:val="5"/>
         </w:numPr>
       </w:pPr>
-      <w:proofErr w:type="spellStart"/>
-      <w:r>
-        <w:t>Desafios</w:t>
-      </w:r>
-      <w:proofErr w:type="spellEnd"/>
+      <w:r>
+        <w:t>Desafíos</w:t>
+      </w:r>
       <w:r>
         <w:t xml:space="preserve"> y Limitaciones:</w:t>
       </w:r>
@@ -1075,14 +1063,12 @@
           <w:u w:val="single"/>
         </w:rPr>
       </w:pPr>
-      <w:proofErr w:type="spellStart"/>
       <w:r>
         <w:rPr>
           <w:u w:val="single"/>
         </w:rPr>
-        <w:t>Analisis</w:t>
-      </w:r>
-      <w:proofErr w:type="spellEnd"/>
+        <w:t>Análisis</w:t>
+      </w:r>
       <w:r>
         <w:rPr>
           <w:u w:val="single"/>
@@ -1161,11 +1147,44 @@
       <w:r>
         <w:t xml:space="preserve">Accesible mediante dispositivos </w:t>
       </w:r>
+      <w:r>
+        <w:t>móviles</w:t>
+      </w:r>
+    </w:p>
+    <w:p>
+      <w:pPr>
+        <w:pStyle w:val="Prrafodelista"/>
+        <w:numPr>
+          <w:ilvl w:val="1"/>
+          <w:numId w:val="6"/>
+        </w:numPr>
+      </w:pPr>
+      <w:r>
+        <w:t>Educar a ciudadanos sobre diferencia ent</w:t>
+      </w:r>
+      <w:r>
+        <w:t>re reclamo, queja y sugerencia</w:t>
+      </w:r>
+    </w:p>
+    <w:p>
+      <w:pPr>
+        <w:pStyle w:val="Prrafodelista"/>
+        <w:numPr>
+          <w:ilvl w:val="1"/>
+          <w:numId w:val="6"/>
+        </w:numPr>
+      </w:pPr>
+      <w:r>
+        <w:t xml:space="preserve">Saber que </w:t>
+      </w:r>
       <w:proofErr w:type="spellStart"/>
       <w:r>
-        <w:t>mobiles</w:t>
+        <w:t>esta</w:t>
       </w:r>
       <w:proofErr w:type="spellEnd"/>
+      <w:r>
+        <w:t xml:space="preserve"> pasando actualmente en el centro de salud en cuestión de reclamos</w:t>
+      </w:r>
     </w:p>
     <w:p>
       <w:pPr>
@@ -1176,10 +1195,7 @@
         </w:numPr>
       </w:pPr>
       <w:r>
-        <w:t>Educar a ciudadanos sobre diferencia ent</w:t>
-      </w:r>
-      <w:r>
-        <w:t>re reclamo, queja y sugerencia</w:t>
+        <w:t>Identificar donde fallan los procesos del centro de salud para solucionarlo</w:t>
       </w:r>
     </w:p>
     <w:p>
@@ -1191,15 +1207,48 @@
         </w:numPr>
       </w:pPr>
       <w:r>
-        <w:t xml:space="preserve">Saber que </w:t>
-      </w:r>
+        <w:t>Saber el # de quejas de atención</w:t>
+      </w:r>
+    </w:p>
+    <w:p>
+      <w:pPr>
+        <w:pStyle w:val="Prrafodelista"/>
+        <w:numPr>
+          <w:ilvl w:val="1"/>
+          <w:numId w:val="6"/>
+        </w:numPr>
+      </w:pPr>
+      <w:r>
+        <w:t>Saber # de quejas de procesos administrativos</w:t>
+      </w:r>
+    </w:p>
+    <w:p>
+      <w:pPr>
+        <w:pStyle w:val="Prrafodelista"/>
+        <w:numPr>
+          <w:ilvl w:val="1"/>
+          <w:numId w:val="6"/>
+        </w:numPr>
+      </w:pPr>
+      <w:r>
+        <w:t>Conocer recomendaciones que pueda tener el ciudadano. Sugerencias de mejora</w:t>
+      </w:r>
+    </w:p>
+    <w:p>
+      <w:pPr>
+        <w:pStyle w:val="Prrafodelista"/>
+        <w:numPr>
+          <w:ilvl w:val="1"/>
+          <w:numId w:val="6"/>
+        </w:numPr>
+      </w:pPr>
       <w:proofErr w:type="spellStart"/>
       <w:r>
-        <w:t>esta</w:t>
+        <w:t>Estadisticas</w:t>
       </w:r>
       <w:proofErr w:type="spellEnd"/>
       <w:r>
-        <w:t xml:space="preserve"> pasando actualmente en el centro de salud en cuestión de reclamos</w:t>
+        <w:t xml:space="preserve"> automáticas</w:t>
       </w:r>
     </w:p>
     <w:p>
@@ -1211,7 +1260,7 @@
         </w:numPr>
       </w:pPr>
       <w:r>
-        <w:t>Identificar donde fallan los procesos del centro de salud para solucionarlo</w:t>
+        <w:t>Llegar a al menos 2 personas encargadas para darle solución</w:t>
       </w:r>
     </w:p>
     <w:p>
@@ -1223,7 +1272,7 @@
         </w:numPr>
       </w:pPr>
       <w:r>
-        <w:t>Saber el # de quejas de atención</w:t>
+        <w:t>Mejorar la comunicación con el ciudadano</w:t>
       </w:r>
     </w:p>
     <w:p>
@@ -1235,7 +1284,7 @@
         </w:numPr>
       </w:pPr>
       <w:r>
-        <w:t>Saber # de quejas de procesos administrativos</w:t>
+        <w:t>Seleccionar tipos de quejas</w:t>
       </w:r>
     </w:p>
     <w:p>
@@ -1247,7 +1296,7 @@
         </w:numPr>
       </w:pPr>
       <w:r>
-        <w:t>Conocer recomendaciones que pueda tener el ciudadano. Sugerencias de mejora</w:t>
+        <w:t>Agrupar quejas</w:t>
       </w:r>
     </w:p>
     <w:p>
@@ -1258,13 +1307,76 @@
           <w:numId w:val="6"/>
         </w:numPr>
       </w:pPr>
+      <w:r>
+        <w:t>Que sea en tiempo real</w:t>
+      </w:r>
+    </w:p>
+    <w:p>
+      <w:pPr>
+        <w:pStyle w:val="Prrafodelista"/>
+        <w:numPr>
+          <w:ilvl w:val="1"/>
+          <w:numId w:val="6"/>
+        </w:numPr>
+      </w:pPr>
+      <w:r>
+        <w:t>Consolidado de reclamos con soluciones dadas a través del tiempo</w:t>
+      </w:r>
+    </w:p>
+    <w:p>
+      <w:pPr>
+        <w:pStyle w:val="Prrafodelista"/>
+        <w:numPr>
+          <w:ilvl w:val="1"/>
+          <w:numId w:val="6"/>
+        </w:numPr>
+      </w:pPr>
+      <w:r>
+        <w:t>Conocer quejas pendientes</w:t>
+      </w:r>
+    </w:p>
+    <w:p>
+      <w:pPr>
+        <w:pStyle w:val="Prrafodelista"/>
+        <w:numPr>
+          <w:ilvl w:val="1"/>
+          <w:numId w:val="6"/>
+        </w:numPr>
+      </w:pPr>
+      <w:r>
+        <w:t>Filtro de reclamos que no pertenezcan a la institución</w:t>
+      </w:r>
+    </w:p>
+    <w:p>
+      <w:pPr>
+        <w:pStyle w:val="Prrafodelista"/>
+        <w:numPr>
+          <w:ilvl w:val="1"/>
+          <w:numId w:val="6"/>
+        </w:numPr>
+      </w:pPr>
+      <w:r>
+        <w:t>Ver las quejas más frecuentes</w:t>
+      </w:r>
+    </w:p>
+    <w:p>
+      <w:pPr>
+        <w:pStyle w:val="Prrafodelista"/>
+        <w:numPr>
+          <w:ilvl w:val="1"/>
+          <w:numId w:val="6"/>
+        </w:numPr>
+      </w:pPr>
+      <w:r>
+        <w:t xml:space="preserve">Fecha de ingreso del reclamo y fecha de vencimiento de este (30 </w:t>
+      </w:r>
       <w:proofErr w:type="spellStart"/>
       <w:r>
-        <w:t>Estadisticas</w:t>
+        <w:t>dias</w:t>
       </w:r>
       <w:proofErr w:type="spellEnd"/>
       <w:r>
-        <w:t xml:space="preserve"> automáticas</w:t>
+        <w:t>)</w:t>
       </w:r>
     </w:p>
     <w:p>
@@ -1276,7 +1388,7 @@
         </w:numPr>
       </w:pPr>
       <w:r>
-        <w:t>Llegar a al menos 2 personas encargadas para darle solución</w:t>
+        <w:t>Servicio más quejado</w:t>
       </w:r>
     </w:p>
     <w:p>
@@ -1288,7 +1400,7 @@
         </w:numPr>
       </w:pPr>
       <w:r>
-        <w:t>Mejorar la comunicación con el ciudadano</w:t>
+        <w:t>Canal de comunicación con ciudadano</w:t>
       </w:r>
     </w:p>
     <w:p>
@@ -1300,138 +1412,8 @@
         </w:numPr>
       </w:pPr>
       <w:r>
-        <w:t>Seleccionar tipos de quejas</w:t>
-      </w:r>
-    </w:p>
-    <w:p>
-      <w:pPr>
-        <w:pStyle w:val="Prrafodelista"/>
-        <w:numPr>
-          <w:ilvl w:val="1"/>
-          <w:numId w:val="6"/>
-        </w:numPr>
-      </w:pPr>
-      <w:r>
-        <w:t>Agrupar quejas</w:t>
-      </w:r>
-    </w:p>
-    <w:p>
-      <w:pPr>
-        <w:pStyle w:val="Prrafodelista"/>
-        <w:numPr>
-          <w:ilvl w:val="1"/>
-          <w:numId w:val="6"/>
-        </w:numPr>
-      </w:pPr>
-      <w:r>
-        <w:t>Que sea en tiempo real</w:t>
-      </w:r>
-    </w:p>
-    <w:p>
-      <w:pPr>
-        <w:pStyle w:val="Prrafodelista"/>
-        <w:numPr>
-          <w:ilvl w:val="1"/>
-          <w:numId w:val="6"/>
-        </w:numPr>
-      </w:pPr>
-      <w:r>
-        <w:t>Consolidado de reclamos con soluciones dadas a través del tiempo</w:t>
-      </w:r>
-    </w:p>
-    <w:p>
-      <w:pPr>
-        <w:pStyle w:val="Prrafodelista"/>
-        <w:numPr>
-          <w:ilvl w:val="1"/>
-          <w:numId w:val="6"/>
-        </w:numPr>
-      </w:pPr>
-      <w:r>
-        <w:t>Conocer quejas pendientes</w:t>
-      </w:r>
-    </w:p>
-    <w:p>
-      <w:pPr>
-        <w:pStyle w:val="Prrafodelista"/>
-        <w:numPr>
-          <w:ilvl w:val="1"/>
-          <w:numId w:val="6"/>
-        </w:numPr>
-      </w:pPr>
-      <w:r>
-        <w:t>Filtro de reclamos que no pertenezcan a la institución</w:t>
-      </w:r>
-    </w:p>
-    <w:p>
-      <w:pPr>
-        <w:pStyle w:val="Prrafodelista"/>
-        <w:numPr>
-          <w:ilvl w:val="1"/>
-          <w:numId w:val="6"/>
-        </w:numPr>
-      </w:pPr>
-      <w:r>
-        <w:t>Ver las quejas más frecuentes</w:t>
-      </w:r>
-    </w:p>
-    <w:p>
-      <w:pPr>
-        <w:pStyle w:val="Prrafodelista"/>
-        <w:numPr>
-          <w:ilvl w:val="1"/>
-          <w:numId w:val="6"/>
-        </w:numPr>
-      </w:pPr>
-      <w:r>
-        <w:t xml:space="preserve">Fecha de ingreso del reclamo y fecha de vencimiento de este (30 </w:t>
-      </w:r>
-      <w:proofErr w:type="spellStart"/>
-      <w:r>
-        <w:t>dias</w:t>
-      </w:r>
-      <w:proofErr w:type="spellEnd"/>
-      <w:r>
-        <w:t>)</w:t>
-      </w:r>
-    </w:p>
-    <w:p>
-      <w:pPr>
-        <w:pStyle w:val="Prrafodelista"/>
-        <w:numPr>
-          <w:ilvl w:val="1"/>
-          <w:numId w:val="6"/>
-        </w:numPr>
-      </w:pPr>
-      <w:r>
-        <w:t>Servicio más quejado</w:t>
-      </w:r>
-    </w:p>
-    <w:p>
-      <w:pPr>
-        <w:pStyle w:val="Prrafodelista"/>
-        <w:numPr>
-          <w:ilvl w:val="1"/>
-          <w:numId w:val="6"/>
-        </w:numPr>
-      </w:pPr>
-      <w:r>
-        <w:t>Canal de comunicación con ciudadano</w:t>
-      </w:r>
-    </w:p>
-    <w:p>
-      <w:pPr>
-        <w:pStyle w:val="Prrafodelista"/>
-        <w:numPr>
-          <w:ilvl w:val="1"/>
-          <w:numId w:val="6"/>
-        </w:numPr>
-      </w:pPr>
-      <w:r>
         <w:t>Encontrar debilidad y corregirlas</w:t>
       </w:r>
-      <w:bookmarkStart w:id="0" w:name="_GoBack"/>
-      <w:bookmarkEnd w:id="0"/>
     </w:p>
     <w:p>
       <w:pPr>

</xml_diff>

<commit_message>
Avances al 4 de marzo
Añade los informes de análisis cuali aun x corregir
</commit_message>
<xml_diff>
--- a/Analisis de cualitativo.docx
+++ b/Analisis de cualitativo.docx
@@ -4,6 +4,7 @@
   <w:body>
     <w:p>
       <w:pPr>
+        <w:outlineLvl w:val="0"/>
         <w:rPr>
           <w:u w:val="single"/>
         </w:rPr>
@@ -20,20 +21,14 @@
         <w:rPr>
           <w:u w:val="single"/>
         </w:rPr>
-        <w:t xml:space="preserve"> Corporativos: </w:t>
-      </w:r>
-      <w:r>
+        <w:t xml:space="preserve"> Corporativos: SUSALUD</w:t>
+      </w:r>
+    </w:p>
+    <w:p>
+      <w:pPr>
         <w:rPr>
           <w:u w:val="single"/>
         </w:rPr>
-        <w:t>SUSALUD</w:t>
-      </w:r>
-    </w:p>
-    <w:p>
-      <w:pPr>
-        <w:rPr>
-          <w:u w:val="single"/>
-        </w:rPr>
       </w:pPr>
     </w:p>
     <w:p>
@@ -102,10 +97,7 @@
         </w:numPr>
       </w:pPr>
       <w:r>
-        <w:t>Que todos conozcan el f</w:t>
-      </w:r>
-      <w:r>
-        <w:t>lujo del reclamo</w:t>
+        <w:t>Que todos conozcan el flujo del reclamo</w:t>
       </w:r>
     </w:p>
     <w:p>
@@ -727,8 +719,6 @@
       <w:r>
         <w:t>médico</w:t>
       </w:r>
-      <w:bookmarkStart w:id="0" w:name="_GoBack"/>
-      <w:bookmarkEnd w:id="0"/>
       <w:r>
         <w:t xml:space="preserve"> que al pacien</w:t>
       </w:r>
@@ -744,6 +734,7 @@
     <w:p/>
     <w:p>
       <w:pPr>
+        <w:outlineLvl w:val="0"/>
         <w:rPr>
           <w:u w:val="single"/>
         </w:rPr>
@@ -1059,6 +1050,7 @@
     <w:p/>
     <w:p>
       <w:pPr>
+        <w:outlineLvl w:val="0"/>
         <w:rPr>
           <w:u w:val="single"/>
         </w:rPr>
@@ -1523,6 +1515,7 @@
     <w:p/>
     <w:p>
       <w:pPr>
+        <w:outlineLvl w:val="0"/>
         <w:rPr>
           <w:u w:val="single"/>
         </w:rPr>
@@ -1679,10 +1672,7 @@
         </w:numPr>
       </w:pPr>
       <w:r>
-        <w:t xml:space="preserve">Gestores </w:t>
-      </w:r>
-      <w:r>
-        <w:t xml:space="preserve">y administrativos: </w:t>
+        <w:t xml:space="preserve">Gestores y administrativos: </w:t>
       </w:r>
     </w:p>
     <w:p>
@@ -1757,10 +1747,7 @@
         </w:numPr>
       </w:pPr>
       <w:r>
-        <w:t>Ciudadanos</w:t>
-      </w:r>
-      <w:r>
-        <w:t>:</w:t>
+        <w:t>Ciudadanos:</w:t>
       </w:r>
     </w:p>
     <w:p>
@@ -1838,10 +1825,7 @@
         </w:numPr>
       </w:pPr>
       <w:r>
-        <w:t>Administrativos – SUSALUD</w:t>
-      </w:r>
-      <w:r>
-        <w:t>:</w:t>
+        <w:t>Administrativos – SUSALUD:</w:t>
       </w:r>
     </w:p>
     <w:p>
@@ -1979,13 +1963,336 @@
         <w:t>Debe considerarse a la IAFA como nuevo usuario aquí</w:t>
       </w:r>
     </w:p>
+    <w:p/>
+    <w:p/>
+    <w:p>
+      <w:r>
+        <w:t>Tareas:</w:t>
+      </w:r>
+    </w:p>
     <w:p>
       <w:pPr>
         <w:pStyle w:val="Prrafodelista"/>
         <w:numPr>
           <w:ilvl w:val="0"/>
-          <w:numId w:val="4"/>
-        </w:numPr>
+          <w:numId w:val="2"/>
+        </w:numPr>
+      </w:pPr>
+      <w:r>
+        <w:t xml:space="preserve">Gestores y administrativos – </w:t>
+      </w:r>
+    </w:p>
+    <w:p>
+      <w:pPr>
+        <w:pStyle w:val="Prrafodelista"/>
+        <w:numPr>
+          <w:ilvl w:val="1"/>
+          <w:numId w:val="2"/>
+        </w:numPr>
+      </w:pPr>
+      <w:r>
+        <w:t xml:space="preserve">Ingresar reclamos e indicar pasos para darles respuesta. </w:t>
+      </w:r>
+      <w:r>
+        <w:t xml:space="preserve">Se aproxima un ciudadano a explicar que tuvo un problema dentro de una IPRESS y presento </w:t>
+      </w:r>
+      <w:proofErr w:type="gramStart"/>
+      <w:r>
+        <w:t>un reclamos</w:t>
+      </w:r>
+      <w:proofErr w:type="gramEnd"/>
+      <w:r>
+        <w:t xml:space="preserve"> sobre ello, el ciudadano le entrega el </w:t>
+      </w:r>
+      <w:proofErr w:type="spellStart"/>
+      <w:r>
+        <w:t>numero</w:t>
+      </w:r>
+      <w:proofErr w:type="spellEnd"/>
+      <w:r>
+        <w:t xml:space="preserve"> del reclamo que le dieron y quiere que </w:t>
+      </w:r>
+      <w:proofErr w:type="spellStart"/>
+      <w:r>
+        <w:t>Ud</w:t>
+      </w:r>
+      <w:proofErr w:type="spellEnd"/>
+      <w:r>
+        <w:t xml:space="preserve"> le indique si esta siento revisado o no para que sea solucionado. </w:t>
+      </w:r>
+      <w:proofErr w:type="gramStart"/>
+      <w:r>
+        <w:t>Utilizando este aplicativo, donde encontraría esta información?</w:t>
+      </w:r>
+      <w:proofErr w:type="gramEnd"/>
+    </w:p>
+    <w:p>
+      <w:pPr>
+        <w:pStyle w:val="Prrafodelista"/>
+        <w:numPr>
+          <w:ilvl w:val="1"/>
+          <w:numId w:val="2"/>
+        </w:numPr>
+      </w:pPr>
+      <w:r>
+        <w:t>Parte estadística y cuadros con información para tomar decisiones</w:t>
+      </w:r>
+      <w:r>
+        <w:t xml:space="preserve">. Le han encargado averiguar </w:t>
+      </w:r>
+      <w:proofErr w:type="spellStart"/>
+      <w:r>
+        <w:t>cual</w:t>
+      </w:r>
+      <w:proofErr w:type="spellEnd"/>
+      <w:r>
+        <w:t xml:space="preserve"> es la IPRESS con más reclamos en lo que va del año para poder programar una inspección. </w:t>
+      </w:r>
+      <w:proofErr w:type="gramStart"/>
+      <w:r>
+        <w:t>Utilizando este aplicativo, donde encontraría dicha información?</w:t>
+      </w:r>
+      <w:proofErr w:type="gramEnd"/>
+    </w:p>
+    <w:p>
+      <w:pPr>
+        <w:pStyle w:val="Prrafodelista"/>
+        <w:numPr>
+          <w:ilvl w:val="0"/>
+          <w:numId w:val="2"/>
+        </w:numPr>
+      </w:pPr>
+      <w:r>
+        <w:t xml:space="preserve">Ciudadanos – </w:t>
+      </w:r>
+      <w:bookmarkStart w:id="0" w:name="_GoBack"/>
+      <w:bookmarkEnd w:id="0"/>
+    </w:p>
+    <w:p>
+      <w:pPr>
+        <w:pStyle w:val="Prrafodelista"/>
+        <w:numPr>
+          <w:ilvl w:val="1"/>
+          <w:numId w:val="2"/>
+        </w:numPr>
+      </w:pPr>
+      <w:r>
+        <w:t xml:space="preserve">Colocar un reclamo y ver en </w:t>
+      </w:r>
+      <w:proofErr w:type="spellStart"/>
+      <w:r>
+        <w:t>que</w:t>
+      </w:r>
+      <w:proofErr w:type="spellEnd"/>
+      <w:r>
+        <w:t xml:space="preserve"> estado va su reclamo. </w:t>
+      </w:r>
+      <w:r>
+        <w:rPr>
+          <w:color w:val="538135" w:themeColor="accent6" w:themeShade="BF"/>
+        </w:rPr>
+        <w:t xml:space="preserve">Fue a acompañar a su familiar cercano al hospital debido a que </w:t>
+      </w:r>
+      <w:proofErr w:type="spellStart"/>
+      <w:r>
+        <w:rPr>
+          <w:color w:val="538135" w:themeColor="accent6" w:themeShade="BF"/>
+        </w:rPr>
+        <w:t>venia</w:t>
+      </w:r>
+      <w:proofErr w:type="spellEnd"/>
+      <w:r>
+        <w:rPr>
+          <w:color w:val="538135" w:themeColor="accent6" w:themeShade="BF"/>
+        </w:rPr>
+        <w:t xml:space="preserve"> quejándose de dolor abdominal por varios días, cuando llegaron al hospital se demoraron alrededor de 3 horas para que un </w:t>
+      </w:r>
+      <w:proofErr w:type="spellStart"/>
+      <w:r>
+        <w:rPr>
+          <w:color w:val="538135" w:themeColor="accent6" w:themeShade="BF"/>
+        </w:rPr>
+        <w:t>medico</w:t>
+      </w:r>
+      <w:proofErr w:type="spellEnd"/>
+      <w:r>
+        <w:rPr>
+          <w:color w:val="538135" w:themeColor="accent6" w:themeShade="BF"/>
+        </w:rPr>
+        <w:t xml:space="preserve"> pudiera revisar a su familiar. Ud. Desea presentar un reclamo sobre esto, utilizando el aplicativo, como colocaría un reclamo nuevo?</w:t>
+      </w:r>
+    </w:p>
+    <w:p>
+      <w:pPr>
+        <w:pStyle w:val="Prrafodelista"/>
+        <w:numPr>
+          <w:ilvl w:val="1"/>
+          <w:numId w:val="2"/>
+        </w:numPr>
+      </w:pPr>
+      <w:r>
+        <w:t xml:space="preserve">Tomar decisiones sobre donde irse a atender basándose en los reclamos presentados anteriormente. </w:t>
+      </w:r>
+      <w:r>
+        <w:rPr>
+          <w:color w:val="538135" w:themeColor="accent6" w:themeShade="BF"/>
+        </w:rPr>
+        <w:t xml:space="preserve">Ahora Ud. Tiene dolor abdominal por varios días, luego de la experiencia no tan placentera de la vez anterior desea poder investigar un poco sobre </w:t>
+      </w:r>
+      <w:proofErr w:type="spellStart"/>
+      <w:r>
+        <w:rPr>
+          <w:color w:val="538135" w:themeColor="accent6" w:themeShade="BF"/>
+        </w:rPr>
+        <w:t>que</w:t>
+      </w:r>
+      <w:proofErr w:type="spellEnd"/>
+      <w:r>
+        <w:rPr>
+          <w:color w:val="538135" w:themeColor="accent6" w:themeShade="BF"/>
+        </w:rPr>
+        <w:t xml:space="preserve"> centro de salud tiene menos reclamos que otros. </w:t>
+      </w:r>
+      <w:proofErr w:type="gramStart"/>
+      <w:r>
+        <w:rPr>
+          <w:color w:val="538135" w:themeColor="accent6" w:themeShade="BF"/>
+        </w:rPr>
+        <w:t>Utilizando esta herramienta, donde buscaría esta información?</w:t>
+      </w:r>
+      <w:proofErr w:type="gramEnd"/>
+    </w:p>
+    <w:p>
+      <w:pPr>
+        <w:pStyle w:val="Prrafodelista"/>
+        <w:numPr>
+          <w:ilvl w:val="1"/>
+          <w:numId w:val="2"/>
+        </w:numPr>
+      </w:pPr>
+      <w:r>
+        <w:t xml:space="preserve">Ver que alguien se preocupa por el reclamo que han presentado. </w:t>
+      </w:r>
+    </w:p>
+    <w:p>
+      <w:pPr>
+        <w:pStyle w:val="Prrafodelista"/>
+        <w:numPr>
+          <w:ilvl w:val="0"/>
+          <w:numId w:val="2"/>
+        </w:numPr>
+      </w:pPr>
+      <w:r>
+        <w:t xml:space="preserve">Administrativos – SUSALUD, </w:t>
+      </w:r>
+    </w:p>
+    <w:p>
+      <w:pPr>
+        <w:pStyle w:val="Prrafodelista"/>
+        <w:numPr>
+          <w:ilvl w:val="1"/>
+          <w:numId w:val="2"/>
+        </w:numPr>
+        <w:rPr>
+          <w:color w:val="538135" w:themeColor="accent6" w:themeShade="BF"/>
+        </w:rPr>
+      </w:pPr>
+      <w:r>
+        <w:t xml:space="preserve">dar seguimiento y monitoreo a IPRESS. </w:t>
+      </w:r>
+      <w:r>
+        <w:rPr>
+          <w:color w:val="538135" w:themeColor="accent6" w:themeShade="BF"/>
+        </w:rPr>
+        <w:t>L</w:t>
+      </w:r>
+      <w:r>
+        <w:rPr>
+          <w:color w:val="538135" w:themeColor="accent6" w:themeShade="BF"/>
+        </w:rPr>
+        <w:t>e han mandado a averiguar</w:t>
+      </w:r>
+      <w:r>
+        <w:rPr>
+          <w:color w:val="538135" w:themeColor="accent6" w:themeShade="BF"/>
+        </w:rPr>
+        <w:t xml:space="preserve"> sobre la can</w:t>
+      </w:r>
+      <w:r>
+        <w:rPr>
+          <w:color w:val="538135" w:themeColor="accent6" w:themeShade="BF"/>
+        </w:rPr>
+        <w:t xml:space="preserve">tidad de reclamos del tipo de Historia </w:t>
+      </w:r>
+      <w:proofErr w:type="spellStart"/>
+      <w:r>
+        <w:rPr>
+          <w:color w:val="538135" w:themeColor="accent6" w:themeShade="BF"/>
+        </w:rPr>
+        <w:t>Clinica</w:t>
+      </w:r>
+      <w:proofErr w:type="spellEnd"/>
+      <w:r>
+        <w:rPr>
+          <w:color w:val="538135" w:themeColor="accent6" w:themeShade="BF"/>
+        </w:rPr>
+        <w:t xml:space="preserve"> </w:t>
+      </w:r>
+      <w:r>
+        <w:rPr>
+          <w:color w:val="538135" w:themeColor="accent6" w:themeShade="BF"/>
+        </w:rPr>
+        <w:t>que se encuentran siendo revisados actualmente</w:t>
+      </w:r>
+      <w:r>
+        <w:rPr>
+          <w:color w:val="538135" w:themeColor="accent6" w:themeShade="BF"/>
+        </w:rPr>
+        <w:t>. Utilizando la herramienta dada, donde encontraría dicha información.</w:t>
+      </w:r>
+      <w:r>
+        <w:rPr>
+          <w:color w:val="538135" w:themeColor="accent6" w:themeShade="BF"/>
+        </w:rPr>
+        <w:t xml:space="preserve"> ¿Y si le pidieran gráficos sobre lo mismo? </w:t>
+      </w:r>
+    </w:p>
+    <w:p>
+      <w:pPr>
+        <w:pStyle w:val="Prrafodelista"/>
+        <w:numPr>
+          <w:ilvl w:val="1"/>
+          <w:numId w:val="2"/>
+        </w:numPr>
+      </w:pPr>
+      <w:r>
+        <w:t>Conocimiento de estadísticas generales de IPRESS a distintos niveles</w:t>
+      </w:r>
+      <w:r>
+        <w:t>.</w:t>
+      </w:r>
+      <w:r>
+        <w:t xml:space="preserve"> Le piden que </w:t>
+      </w:r>
+      <w:r>
+        <w:t>averigüe</w:t>
+      </w:r>
+      <w:r>
+        <w:t xml:space="preserve"> cuantos reclamos han sido solucionados en lo que va del año. Utilizando la herramienta, </w:t>
+      </w:r>
+      <w:r>
+        <w:t>¿</w:t>
+      </w:r>
+      <w:r>
+        <w:t xml:space="preserve">donde encontraría dicha información? </w:t>
+      </w:r>
+      <w:r>
+        <w:t>Desea poder colocar un nuevo paso hacia la resolución de una solicitud que se encuentra actualmente siendo revisada. Utilizando la herramienta, ¿donde añadiría esta información?</w:t>
+      </w:r>
+    </w:p>
+    <w:p>
+      <w:pPr>
+        <w:pStyle w:val="Prrafodelista"/>
       </w:pPr>
     </w:p>
     <w:sectPr>
@@ -2003,7 +2310,7 @@
   <w:abstractNum w:abstractNumId="0">
     <w:nsid w:val="0BC2393A"/>
     <w:multiLevelType w:val="hybridMultilevel"/>
-    <w:tmpl w:val="2C4012C6"/>
+    <w:tmpl w:val="05B8B13E"/>
     <w:lvl w:ilvl="0" w:tplc="040A0001">
       <w:start w:val="1"/>
       <w:numFmt w:val="bullet"/>

</xml_diff>